<commit_message>
Maintenance/Documentation Update - 3/23/2021
Briefly updated documentation, splitting C4P-8 into 2 different user stories, as for a single user story parts of it were out of scope / overly ambitious. Replaced BP_Studio_Options_Uasset as another member erroneously made changes to it. Re-committing the correct version from a local backup.
</commit_message>
<xml_diff>
--- a/Documentation Group 13/CEG 4110 - User Stories Group 13.docx
+++ b/Documentation Group 13/CEG 4110 - User Stories Group 13.docx
@@ -597,7 +597,7 @@
               <w:rPr>
                 <w:rFonts w:ascii="Arial" w:eastAsia="Arial" w:hAnsi="Arial" w:cs="Arial"/>
               </w:rPr>
-              <w:t>As an individual who works with, and upgrades the visuals of open tournament I want functionality to change and import UI, HUD, and weapon skins so I can have a more customized, personal experience while playing the game.</w:t>
+              <w:t>As an individual who works with, and upgrades the visuals of open tournament I would like to create a customization menu for HUD, and Weapon skins so I can have an easy to use layout to eventually customize my experience</w:t>
             </w:r>
           </w:p>
         </w:tc>
@@ -655,13 +655,7 @@
               <w:rPr>
                 <w:rFonts w:ascii="Arial" w:eastAsia="Arial" w:hAnsi="Arial" w:cs="Arial"/>
               </w:rPr>
-              <w:t>As a player of open tour</w:t>
-            </w:r>
-            <w:r>
-              <w:rPr>
-                <w:rFonts w:ascii="Arial" w:eastAsia="Arial" w:hAnsi="Arial" w:cs="Arial"/>
-              </w:rPr>
-              <w:t>nament I want implementation of recharge station functionality on desired maps so I can have a more diverse in game combat experience closer to the original unreal tournament games.</w:t>
+              <w:t>As a player of open tournament I want implementation of recharge station functionality on desired maps so I can have a more diverse in game combat experience closer to the original unreal tournament games.</w:t>
             </w:r>
           </w:p>
         </w:tc>
@@ -719,13 +713,7 @@
               <w:rPr>
                 <w:rFonts w:ascii="Arial" w:eastAsia="Arial" w:hAnsi="Arial" w:cs="Arial"/>
               </w:rPr>
-              <w:t>As a developer who works on the functionality of open tournament</w:t>
-            </w:r>
-            <w:r>
-              <w:rPr>
-                <w:rFonts w:ascii="Arial" w:eastAsia="Arial" w:hAnsi="Arial" w:cs="Arial"/>
-              </w:rPr>
-              <w:t xml:space="preserve"> I would like a pick-up item that grants temporary invisibility so I can add layers of strategy with power ups, and more playstyles to the game.</w:t>
+              <w:t>As a developer who works on the functionality of open tournament I would like a pick-up item that grants temporary invisibility so I can add layers of strategy with power ups, and more playstyles to the game.</w:t>
             </w:r>
           </w:p>
         </w:tc>
@@ -841,13 +829,7 @@
               <w:rPr>
                 <w:rFonts w:ascii="Arial" w:eastAsia="Arial" w:hAnsi="Arial" w:cs="Arial"/>
               </w:rPr>
-              <w:t>As a developer who works on the func</w:t>
-            </w:r>
-            <w:r>
-              <w:rPr>
-                <w:rFonts w:ascii="Arial" w:eastAsia="Arial" w:hAnsi="Arial" w:cs="Arial"/>
-              </w:rPr>
-              <w:t>tionality of open tournament I would like a pick-up item that can project a holographic after-image to distract or disorient an opponent so I can add layers of strategy with power ups, and more playstyles to the game.</w:t>
+              <w:t>As a developer who works on the functionality of open tournament I would like a pick-up item that can project a holographic after-image to distract or disorient an opponent so I can add layers of strategy with power ups, and more playstyles to the game.</w:t>
             </w:r>
           </w:p>
         </w:tc>
@@ -905,13 +887,7 @@
               <w:rPr>
                 <w:rFonts w:ascii="Arial" w:eastAsia="Arial" w:hAnsi="Arial" w:cs="Arial"/>
               </w:rPr>
-              <w:t>As a player of open tourname</w:t>
-            </w:r>
-            <w:r>
-              <w:rPr>
-                <w:rFonts w:ascii="Arial" w:eastAsia="Arial" w:hAnsi="Arial" w:cs="Arial"/>
-              </w:rPr>
-              <w:t xml:space="preserve">nt I want a gravity based weapon, capable of increasing or decreasing an </w:t>
+              <w:t xml:space="preserve">As a player of open tournament I want a gravity based weapon, capable of increasing or decreasing an </w:t>
             </w:r>
             <w:proofErr w:type="spellStart"/>
             <w:r>
@@ -983,13 +959,72 @@
               <w:rPr>
                 <w:rFonts w:ascii="Arial" w:eastAsia="Arial" w:hAnsi="Arial" w:cs="Arial"/>
               </w:rPr>
-              <w:t>As a player of open tournament I want a teleportation based weapon, capable of teleporting opponen</w:t>
-            </w:r>
-            <w:r>
-              <w:rPr>
-                <w:rFonts w:ascii="Arial" w:eastAsia="Arial" w:hAnsi="Arial" w:cs="Arial"/>
-              </w:rPr>
-              <w:t>ts for creative kills so I can enjoy varied methods of combat in the game aside from the traditional point and shoot methods of first person shooters.</w:t>
+              <w:t>As a player of open tournament I want a teleportation based weapon, capable of teleporting opponents for creative kills so I can enjoy varied methods of combat in the game aside from the traditional point and shoot methods of first person shooters.</w:t>
+            </w:r>
+          </w:p>
+        </w:tc>
+      </w:tr>
+      <w:tr>
+        <w:tc>
+          <w:tcPr>
+            <w:tcW w:w="1075" w:type="dxa"/>
+          </w:tcPr>
+          <w:p>
+            <w:pPr>
+              <w:jc w:val="center"/>
+              <w:rPr>
+                <w:rFonts w:ascii="Arial" w:eastAsia="Arial" w:hAnsi="Arial" w:cs="Arial"/>
+              </w:rPr>
+            </w:pPr>
+            <w:r>
+              <w:rPr>
+                <w:rFonts w:ascii="Arial" w:eastAsia="Arial" w:hAnsi="Arial" w:cs="Arial"/>
+              </w:rPr>
+              <w:t>C4P-34</w:t>
+            </w:r>
+          </w:p>
+        </w:tc>
+        <w:tc>
+          <w:tcPr>
+            <w:tcW w:w="990" w:type="dxa"/>
+          </w:tcPr>
+          <w:p>
+            <w:pPr>
+              <w:jc w:val="center"/>
+              <w:rPr>
+                <w:rFonts w:ascii="Arial" w:eastAsia="Arial" w:hAnsi="Arial" w:cs="Arial"/>
+              </w:rPr>
+            </w:pPr>
+            <w:r>
+              <w:rPr>
+                <w:rFonts w:ascii="Arial" w:eastAsia="Arial" w:hAnsi="Arial" w:cs="Arial"/>
+              </w:rPr>
+              <w:t>2</w:t>
+            </w:r>
+          </w:p>
+        </w:tc>
+        <w:tc>
+          <w:tcPr>
+            <w:tcW w:w="8005" w:type="dxa"/>
+          </w:tcPr>
+          <w:p>
+            <w:pPr>
+              <w:rPr>
+                <w:rFonts w:ascii="Arial" w:eastAsia="Arial" w:hAnsi="Arial" w:cs="Arial"/>
+              </w:rPr>
+            </w:pPr>
+            <w:r>
+              <w:rPr>
+                <w:rFonts w:ascii="Arial" w:eastAsia="Arial" w:hAnsi="Arial" w:cs="Arial"/>
+              </w:rPr>
+              <w:t xml:space="preserve">As an individual who works with, and upgrades the visuals of open tournament I would like to implement functionality to actually change visuals from the menu </w:t>
+            </w:r>
+            <w:r>
+              <w:rPr>
+                <w:rFonts w:ascii="Arial" w:eastAsia="Arial" w:hAnsi="Arial" w:cs="Arial"/>
+              </w:rPr>
+              <w:lastRenderedPageBreak/>
+              <w:t>created in C4P-8 so all players can have options to customize their gaming experience</w:t>
             </w:r>
           </w:p>
         </w:tc>
@@ -1013,7 +1048,6 @@
         <w:rPr>
           <w:rFonts w:ascii="Arial" w:eastAsia="Arial" w:hAnsi="Arial" w:cs="Arial"/>
         </w:rPr>
-        <w:lastRenderedPageBreak/>
         <w:t>Definitions:</w:t>
       </w:r>
     </w:p>
@@ -1139,15 +1173,7 @@
           <w:color w:val="1A1A1A"/>
           <w:highlight w:val="white"/>
         </w:rPr>
-        <w:t>after-image - a visual illusion that ap</w:t>
-      </w:r>
-      <w:r>
-        <w:rPr>
-          <w:rFonts w:ascii="Arial" w:eastAsia="Arial" w:hAnsi="Arial" w:cs="Arial"/>
-          <w:color w:val="1A1A1A"/>
-          <w:highlight w:val="white"/>
-        </w:rPr>
-        <w:t>pears as a delayed image of a given player/opponent.</w:t>
+        <w:t>after-image - a visual illusion that appears as a delayed image of a given player/opponent.</w:t>
       </w:r>
     </w:p>
     <w:p>
@@ -1181,15 +1207,7 @@
           <w:color w:val="202124"/>
           <w:highlight w:val="white"/>
         </w:rPr>
-        <w:t>a type of video game whose gameplay involves shooting enemies and other targets and in which a player views the action as though through the eyes of the character they are controll</w:t>
-      </w:r>
-      <w:r>
-        <w:rPr>
-          <w:rFonts w:ascii="Arial" w:eastAsia="Arial" w:hAnsi="Arial" w:cs="Arial"/>
-          <w:color w:val="202124"/>
-          <w:highlight w:val="white"/>
-        </w:rPr>
-        <w:t>ing.</w:t>
+        <w:t>a type of video game whose gameplay involves shooting enemies and other targets and in which a player views the action as though through the eyes of the character they are controlling.</w:t>
       </w:r>
     </w:p>
     <w:p>

</xml_diff>